<commit_message>
Adding new questions to do visualizations
</commit_message>
<xml_diff>
--- a/Project_Report.docx
+++ b/Project_Report.docx
@@ -71,7 +71,39 @@
           <w:rFonts w:ascii="Times New Roman" w:hAnsi="Times New Roman" w:cs="Times New Roman"/>
           <w:lang w:val="en-US"/>
         </w:rPr>
-        <w:t>Formula 1 is the highest class of international single-seater auto racing, regulated by the Fédération Internationale de l'Automobile (FIA</w:t>
+        <w:t xml:space="preserve">Formula 1 is the highest class of international single-seater auto racing, regulated by the Fédération </w:t>
+      </w:r>
+      <w:proofErr w:type="spellStart"/>
+      <w:r>
+        <w:rPr>
+          <w:rFonts w:ascii="Times New Roman" w:hAnsi="Times New Roman" w:cs="Times New Roman"/>
+          <w:lang w:val="en-US"/>
+        </w:rPr>
+        <w:t>Internationale</w:t>
+      </w:r>
+      <w:proofErr w:type="spellEnd"/>
+      <w:r>
+        <w:rPr>
+          <w:rFonts w:ascii="Times New Roman" w:hAnsi="Times New Roman" w:cs="Times New Roman"/>
+          <w:lang w:val="en-US"/>
+        </w:rPr>
+        <w:t xml:space="preserve"> de </w:t>
+      </w:r>
+      <w:proofErr w:type="spellStart"/>
+      <w:r>
+        <w:rPr>
+          <w:rFonts w:ascii="Times New Roman" w:hAnsi="Times New Roman" w:cs="Times New Roman"/>
+          <w:lang w:val="en-US"/>
+        </w:rPr>
+        <w:t>l'Automobile</w:t>
+      </w:r>
+      <w:proofErr w:type="spellEnd"/>
+      <w:r>
+        <w:rPr>
+          <w:rFonts w:ascii="Times New Roman" w:hAnsi="Times New Roman" w:cs="Times New Roman"/>
+          <w:lang w:val="en-US"/>
+        </w:rPr>
+        <w:t xml:space="preserve"> (FIA</w:t>
       </w:r>
       <w:r>
         <w:rPr>
@@ -278,12 +310,21 @@
         </w:rPr>
         <w:t xml:space="preserve">: </w:t>
       </w:r>
-      <w:r>
-        <w:rPr>
-          <w:rFonts w:ascii="Times New Roman" w:hAnsi="Times New Roman" w:cs="Times New Roman"/>
-          <w:lang w:val="en-US"/>
-        </w:rPr>
-        <w:t>analyse the plots and explore data</w:t>
+      <w:proofErr w:type="spellStart"/>
+      <w:r>
+        <w:rPr>
+          <w:rFonts w:ascii="Times New Roman" w:hAnsi="Times New Roman" w:cs="Times New Roman"/>
+          <w:lang w:val="en-US"/>
+        </w:rPr>
+        <w:t>analyse</w:t>
+      </w:r>
+      <w:proofErr w:type="spellEnd"/>
+      <w:r>
+        <w:rPr>
+          <w:rFonts w:ascii="Times New Roman" w:hAnsi="Times New Roman" w:cs="Times New Roman"/>
+          <w:lang w:val="en-US"/>
+        </w:rPr>
+        <w:t xml:space="preserve"> the plots and explore data</w:t>
       </w:r>
     </w:p>
     <w:p>
@@ -429,13 +470,389 @@
           <w:lang w:val="en-US"/>
         </w:rPr>
       </w:pPr>
-      <w:r>
-        <w:rPr>
-          <w:rFonts w:ascii="Times New Roman" w:hAnsi="Times New Roman" w:cs="Times New Roman"/>
-          <w:lang w:val="en-US"/>
-        </w:rPr>
-        <w:t>Choropleth Map (circuits geographic data)</w:t>
-      </w:r>
+      <w:proofErr w:type="spellStart"/>
+      <w:r>
+        <w:rPr>
+          <w:rFonts w:ascii="Times New Roman" w:hAnsi="Times New Roman" w:cs="Times New Roman"/>
+          <w:b/>
+          <w:bCs/>
+          <w:lang w:val="en-US"/>
+        </w:rPr>
+        <w:t>Questios</w:t>
+      </w:r>
+      <w:proofErr w:type="spellEnd"/>
+      <w:r>
+        <w:rPr>
+          <w:rFonts w:ascii="Times New Roman" w:hAnsi="Times New Roman" w:cs="Times New Roman"/>
+          <w:b/>
+          <w:bCs/>
+          <w:lang w:val="en-US"/>
+        </w:rPr>
+        <w:t>:</w:t>
+      </w:r>
+    </w:p>
+    <w:p>
+      <w:pPr>
+        <w:pStyle w:val="PargrafodaLista"/>
+        <w:numPr>
+          <w:ilvl w:val="2"/>
+          <w:numId w:val="1"/>
+        </w:numPr>
+        <w:jc w:val="both"/>
+        <w:rPr>
+          <w:rFonts w:ascii="Times New Roman" w:hAnsi="Times New Roman" w:cs="Times New Roman"/>
+        </w:rPr>
+      </w:pPr>
+      <w:r>
+        <w:rPr>
+          <w:rFonts w:ascii="Times New Roman" w:hAnsi="Times New Roman" w:cs="Times New Roman"/>
+        </w:rPr>
+        <w:t>Quais os pilotos mais titulados de sempre?</w:t>
+      </w:r>
+      <w:r>
+        <w:rPr>
+          <w:rFonts w:ascii="Times New Roman" w:hAnsi="Times New Roman" w:cs="Times New Roman"/>
+        </w:rPr>
+        <w:t xml:space="preserve"> – Horizontal Bar </w:t>
+      </w:r>
+      <w:proofErr w:type="spellStart"/>
+      <w:r>
+        <w:rPr>
+          <w:rFonts w:ascii="Times New Roman" w:hAnsi="Times New Roman" w:cs="Times New Roman"/>
+        </w:rPr>
+        <w:t>Plot</w:t>
+      </w:r>
+      <w:proofErr w:type="spellEnd"/>
+    </w:p>
+    <w:p>
+      <w:pPr>
+        <w:pStyle w:val="PargrafodaLista"/>
+        <w:numPr>
+          <w:ilvl w:val="2"/>
+          <w:numId w:val="1"/>
+        </w:numPr>
+        <w:jc w:val="both"/>
+        <w:rPr>
+          <w:rFonts w:ascii="Times New Roman" w:hAnsi="Times New Roman" w:cs="Times New Roman"/>
+        </w:rPr>
+      </w:pPr>
+      <w:r>
+        <w:rPr>
+          <w:rFonts w:ascii="Times New Roman" w:hAnsi="Times New Roman" w:cs="Times New Roman"/>
+        </w:rPr>
+        <w:t>Quais os pilotos que ganharam mais corridas num determinado circuito?</w:t>
+      </w:r>
+      <w:r>
+        <w:rPr>
+          <w:rFonts w:ascii="Times New Roman" w:hAnsi="Times New Roman" w:cs="Times New Roman"/>
+        </w:rPr>
+        <w:t xml:space="preserve"> – Vertical Bar </w:t>
+      </w:r>
+      <w:proofErr w:type="spellStart"/>
+      <w:r>
+        <w:rPr>
+          <w:rFonts w:ascii="Times New Roman" w:hAnsi="Times New Roman" w:cs="Times New Roman"/>
+        </w:rPr>
+        <w:t>Plot</w:t>
+      </w:r>
+      <w:proofErr w:type="spellEnd"/>
+      <w:r>
+        <w:rPr>
+          <w:rFonts w:ascii="Times New Roman" w:hAnsi="Times New Roman" w:cs="Times New Roman"/>
+        </w:rPr>
+        <w:t xml:space="preserve"> </w:t>
+      </w:r>
+      <w:proofErr w:type="spellStart"/>
+      <w:r>
+        <w:rPr>
+          <w:rFonts w:ascii="Times New Roman" w:hAnsi="Times New Roman" w:cs="Times New Roman"/>
+        </w:rPr>
+        <w:t>with</w:t>
+      </w:r>
+      <w:proofErr w:type="spellEnd"/>
+      <w:r>
+        <w:rPr>
+          <w:rFonts w:ascii="Times New Roman" w:hAnsi="Times New Roman" w:cs="Times New Roman"/>
+        </w:rPr>
+        <w:t xml:space="preserve"> na </w:t>
+      </w:r>
+      <w:proofErr w:type="spellStart"/>
+      <w:r>
+        <w:rPr>
+          <w:rFonts w:ascii="Times New Roman" w:hAnsi="Times New Roman" w:cs="Times New Roman"/>
+        </w:rPr>
+        <w:t>interactive</w:t>
+      </w:r>
+      <w:proofErr w:type="spellEnd"/>
+      <w:r>
+        <w:rPr>
+          <w:rFonts w:ascii="Times New Roman" w:hAnsi="Times New Roman" w:cs="Times New Roman"/>
+        </w:rPr>
+        <w:t xml:space="preserve"> </w:t>
+      </w:r>
+      <w:proofErr w:type="spellStart"/>
+      <w:r>
+        <w:rPr>
+          <w:rFonts w:ascii="Times New Roman" w:hAnsi="Times New Roman" w:cs="Times New Roman"/>
+        </w:rPr>
+        <w:t>filter</w:t>
+      </w:r>
+      <w:proofErr w:type="spellEnd"/>
+    </w:p>
+    <w:p>
+      <w:pPr>
+        <w:pStyle w:val="PargrafodaLista"/>
+        <w:numPr>
+          <w:ilvl w:val="2"/>
+          <w:numId w:val="1"/>
+        </w:numPr>
+        <w:jc w:val="both"/>
+        <w:rPr>
+          <w:rFonts w:ascii="Times New Roman" w:hAnsi="Times New Roman" w:cs="Times New Roman"/>
+        </w:rPr>
+      </w:pPr>
+      <w:r>
+        <w:rPr>
+          <w:rFonts w:ascii="Times New Roman" w:hAnsi="Times New Roman" w:cs="Times New Roman"/>
+        </w:rPr>
+        <w:t>Como a altura do circuito impacta a performance dos pilotos?</w:t>
+      </w:r>
+      <w:r>
+        <w:rPr>
+          <w:rFonts w:ascii="Times New Roman" w:hAnsi="Times New Roman" w:cs="Times New Roman"/>
+        </w:rPr>
+        <w:t xml:space="preserve"> – </w:t>
+      </w:r>
+      <w:proofErr w:type="spellStart"/>
+      <w:r>
+        <w:rPr>
+          <w:rFonts w:ascii="Times New Roman" w:hAnsi="Times New Roman" w:cs="Times New Roman"/>
+        </w:rPr>
+        <w:t>Scatter</w:t>
+      </w:r>
+      <w:proofErr w:type="spellEnd"/>
+      <w:r>
+        <w:rPr>
+          <w:rFonts w:ascii="Times New Roman" w:hAnsi="Times New Roman" w:cs="Times New Roman"/>
+        </w:rPr>
+        <w:t xml:space="preserve"> </w:t>
+      </w:r>
+      <w:proofErr w:type="spellStart"/>
+      <w:r>
+        <w:rPr>
+          <w:rFonts w:ascii="Times New Roman" w:hAnsi="Times New Roman" w:cs="Times New Roman"/>
+        </w:rPr>
+        <w:t>Plot</w:t>
+      </w:r>
+      <w:proofErr w:type="spellEnd"/>
+    </w:p>
+    <w:p>
+      <w:pPr>
+        <w:pStyle w:val="PargrafodaLista"/>
+        <w:numPr>
+          <w:ilvl w:val="2"/>
+          <w:numId w:val="1"/>
+        </w:numPr>
+        <w:jc w:val="both"/>
+        <w:rPr>
+          <w:rFonts w:ascii="Times New Roman" w:hAnsi="Times New Roman" w:cs="Times New Roman"/>
+        </w:rPr>
+      </w:pPr>
+      <w:r>
+        <w:rPr>
+          <w:rFonts w:ascii="Times New Roman" w:hAnsi="Times New Roman" w:cs="Times New Roman"/>
+        </w:rPr>
+        <w:t>Qual o impacto que tem do piloto ser do país do circuito?</w:t>
+      </w:r>
+      <w:r>
+        <w:rPr>
+          <w:rFonts w:ascii="Times New Roman" w:hAnsi="Times New Roman" w:cs="Times New Roman"/>
+        </w:rPr>
+        <w:t xml:space="preserve"> – </w:t>
+      </w:r>
+      <w:proofErr w:type="spellStart"/>
+      <w:r>
+        <w:rPr>
+          <w:rFonts w:ascii="Times New Roman" w:hAnsi="Times New Roman" w:cs="Times New Roman"/>
+        </w:rPr>
+        <w:t>Comparative</w:t>
+      </w:r>
+      <w:proofErr w:type="spellEnd"/>
+      <w:r>
+        <w:rPr>
+          <w:rFonts w:ascii="Times New Roman" w:hAnsi="Times New Roman" w:cs="Times New Roman"/>
+        </w:rPr>
+        <w:t xml:space="preserve"> </w:t>
+      </w:r>
+      <w:proofErr w:type="spellStart"/>
+      <w:r>
+        <w:rPr>
+          <w:rFonts w:ascii="Times New Roman" w:hAnsi="Times New Roman" w:cs="Times New Roman"/>
+        </w:rPr>
+        <w:t>Table</w:t>
+      </w:r>
+      <w:proofErr w:type="spellEnd"/>
+    </w:p>
+    <w:p>
+      <w:pPr>
+        <w:pStyle w:val="PargrafodaLista"/>
+        <w:numPr>
+          <w:ilvl w:val="2"/>
+          <w:numId w:val="1"/>
+        </w:numPr>
+        <w:jc w:val="both"/>
+        <w:rPr>
+          <w:rFonts w:ascii="Times New Roman" w:hAnsi="Times New Roman" w:cs="Times New Roman"/>
+        </w:rPr>
+      </w:pPr>
+      <w:r>
+        <w:rPr>
+          <w:rFonts w:ascii="Times New Roman" w:hAnsi="Times New Roman" w:cs="Times New Roman"/>
+        </w:rPr>
+        <w:t>Quais as equipas mais tituladas?</w:t>
+      </w:r>
+      <w:r>
+        <w:rPr>
+          <w:rFonts w:ascii="Times New Roman" w:hAnsi="Times New Roman" w:cs="Times New Roman"/>
+        </w:rPr>
+        <w:t xml:space="preserve">- Horizontal Bar </w:t>
+      </w:r>
+      <w:proofErr w:type="spellStart"/>
+      <w:r>
+        <w:rPr>
+          <w:rFonts w:ascii="Times New Roman" w:hAnsi="Times New Roman" w:cs="Times New Roman"/>
+        </w:rPr>
+        <w:t>Plot</w:t>
+      </w:r>
+      <w:proofErr w:type="spellEnd"/>
+    </w:p>
+    <w:p>
+      <w:pPr>
+        <w:pStyle w:val="PargrafodaLista"/>
+        <w:numPr>
+          <w:ilvl w:val="2"/>
+          <w:numId w:val="1"/>
+        </w:numPr>
+        <w:jc w:val="both"/>
+        <w:rPr>
+          <w:rFonts w:ascii="Times New Roman" w:hAnsi="Times New Roman" w:cs="Times New Roman"/>
+        </w:rPr>
+      </w:pPr>
+      <w:r>
+        <w:rPr>
+          <w:rFonts w:ascii="Times New Roman" w:hAnsi="Times New Roman" w:cs="Times New Roman"/>
+        </w:rPr>
+        <w:lastRenderedPageBreak/>
+        <w:t>Como a performance do sprint impacta a performance do piloto na corrida?</w:t>
+      </w:r>
+      <w:r>
+        <w:rPr>
+          <w:rFonts w:ascii="Times New Roman" w:hAnsi="Times New Roman" w:cs="Times New Roman"/>
+        </w:rPr>
+        <w:t xml:space="preserve"> -  </w:t>
+      </w:r>
+      <w:proofErr w:type="spellStart"/>
+      <w:r>
+        <w:rPr>
+          <w:rFonts w:ascii="Times New Roman" w:hAnsi="Times New Roman" w:cs="Times New Roman"/>
+        </w:rPr>
+        <w:t>Scatter</w:t>
+      </w:r>
+      <w:proofErr w:type="spellEnd"/>
+      <w:r>
+        <w:rPr>
+          <w:rFonts w:ascii="Times New Roman" w:hAnsi="Times New Roman" w:cs="Times New Roman"/>
+        </w:rPr>
+        <w:t xml:space="preserve"> </w:t>
+      </w:r>
+      <w:proofErr w:type="spellStart"/>
+      <w:r>
+        <w:rPr>
+          <w:rFonts w:ascii="Times New Roman" w:hAnsi="Times New Roman" w:cs="Times New Roman"/>
+        </w:rPr>
+        <w:t>Plot</w:t>
+      </w:r>
+      <w:proofErr w:type="spellEnd"/>
+    </w:p>
+    <w:p>
+      <w:pPr>
+        <w:pStyle w:val="PargrafodaLista"/>
+        <w:numPr>
+          <w:ilvl w:val="2"/>
+          <w:numId w:val="1"/>
+        </w:numPr>
+        <w:jc w:val="both"/>
+        <w:rPr>
+          <w:rFonts w:ascii="Times New Roman" w:hAnsi="Times New Roman" w:cs="Times New Roman"/>
+        </w:rPr>
+      </w:pPr>
+      <w:r>
+        <w:rPr>
+          <w:rFonts w:ascii="Times New Roman" w:hAnsi="Times New Roman" w:cs="Times New Roman"/>
+        </w:rPr>
+        <w:t>Quantos pontos faz em média cada piloto?</w:t>
+      </w:r>
+      <w:r>
+        <w:rPr>
+          <w:rFonts w:ascii="Times New Roman" w:hAnsi="Times New Roman" w:cs="Times New Roman"/>
+        </w:rPr>
+        <w:t xml:space="preserve"> -  Vertical Bar </w:t>
+      </w:r>
+      <w:proofErr w:type="spellStart"/>
+      <w:r>
+        <w:rPr>
+          <w:rFonts w:ascii="Times New Roman" w:hAnsi="Times New Roman" w:cs="Times New Roman"/>
+        </w:rPr>
+        <w:t>Plot</w:t>
+      </w:r>
+      <w:proofErr w:type="spellEnd"/>
+    </w:p>
+    <w:p>
+      <w:pPr>
+        <w:pStyle w:val="PargrafodaLista"/>
+        <w:numPr>
+          <w:ilvl w:val="2"/>
+          <w:numId w:val="1"/>
+        </w:numPr>
+        <w:jc w:val="both"/>
+        <w:rPr>
+          <w:rFonts w:ascii="Times New Roman" w:hAnsi="Times New Roman" w:cs="Times New Roman"/>
+        </w:rPr>
+      </w:pPr>
+      <w:r>
+        <w:rPr>
+          <w:rFonts w:ascii="Times New Roman" w:hAnsi="Times New Roman" w:cs="Times New Roman"/>
+        </w:rPr>
+        <w:t xml:space="preserve">Como as questões geográficas interferem na performance do </w:t>
+      </w:r>
+      <w:proofErr w:type="spellStart"/>
+      <w:r>
+        <w:rPr>
+          <w:rFonts w:ascii="Times New Roman" w:hAnsi="Times New Roman" w:cs="Times New Roman"/>
+        </w:rPr>
+        <w:t>pilot</w:t>
+      </w:r>
+      <w:proofErr w:type="spellEnd"/>
+      <w:r>
+        <w:rPr>
+          <w:rFonts w:ascii="Times New Roman" w:hAnsi="Times New Roman" w:cs="Times New Roman"/>
+        </w:rPr>
+        <w:t>?</w:t>
+      </w:r>
+      <w:r>
+        <w:rPr>
+          <w:rFonts w:ascii="Times New Roman" w:hAnsi="Times New Roman" w:cs="Times New Roman"/>
+        </w:rPr>
+        <w:t xml:space="preserve"> -  Radar </w:t>
+      </w:r>
+      <w:proofErr w:type="spellStart"/>
+      <w:r>
+        <w:rPr>
+          <w:rFonts w:ascii="Times New Roman" w:hAnsi="Times New Roman" w:cs="Times New Roman"/>
+        </w:rPr>
+        <w:t>Chart</w:t>
+      </w:r>
+      <w:proofErr w:type="spellEnd"/>
     </w:p>
     <w:p>
       <w:pPr>
@@ -457,14 +874,7 @@
           <w:rFonts w:ascii="Times New Roman" w:hAnsi="Times New Roman" w:cs="Times New Roman"/>
           <w:lang w:val="en-US"/>
         </w:rPr>
-        <w:t>Line Chart (</w:t>
-      </w:r>
-      <w:r>
-        <w:rPr>
-          <w:rFonts w:ascii="Times New Roman" w:hAnsi="Times New Roman" w:cs="Times New Roman"/>
-          <w:lang w:val="en-US"/>
-        </w:rPr>
-        <w:t>comparison of pilots performance through the years, in selected years and specific pilots)</w:t>
+        <w:t>Choropleth Map (circuits geographic data)</w:t>
       </w:r>
     </w:p>
     <w:p>
@@ -487,7 +897,46 @@
           <w:rFonts w:ascii="Times New Roman" w:hAnsi="Times New Roman" w:cs="Times New Roman"/>
           <w:lang w:val="en-US"/>
         </w:rPr>
-        <w:t>Treemap (comparison of points won in a specific year)</w:t>
+        <w:t>Line Chart (</w:t>
+      </w:r>
+      <w:r>
+        <w:rPr>
+          <w:rFonts w:ascii="Times New Roman" w:hAnsi="Times New Roman" w:cs="Times New Roman"/>
+          <w:lang w:val="en-US"/>
+        </w:rPr>
+        <w:t>comparison of pilots performance through the years, in selected years and specific pilots)</w:t>
+      </w:r>
+    </w:p>
+    <w:p>
+      <w:pPr>
+        <w:pStyle w:val="PargrafodaLista"/>
+        <w:numPr>
+          <w:ilvl w:val="1"/>
+          <w:numId w:val="1"/>
+        </w:numPr>
+        <w:jc w:val="both"/>
+        <w:rPr>
+          <w:rFonts w:ascii="Times New Roman" w:hAnsi="Times New Roman" w:cs="Times New Roman"/>
+          <w:b/>
+          <w:bCs/>
+          <w:lang w:val="en-US"/>
+        </w:rPr>
+      </w:pPr>
+      <w:proofErr w:type="spellStart"/>
+      <w:r>
+        <w:rPr>
+          <w:rFonts w:ascii="Times New Roman" w:hAnsi="Times New Roman" w:cs="Times New Roman"/>
+          <w:lang w:val="en-US"/>
+        </w:rPr>
+        <w:t>Treemap</w:t>
+      </w:r>
+      <w:proofErr w:type="spellEnd"/>
+      <w:r>
+        <w:rPr>
+          <w:rFonts w:ascii="Times New Roman" w:hAnsi="Times New Roman" w:cs="Times New Roman"/>
+          <w:lang w:val="en-US"/>
+        </w:rPr>
+        <w:t xml:space="preserve"> (comparison of points won in a specific year)</w:t>
       </w:r>
     </w:p>
     <w:p>
@@ -575,14 +1024,25 @@
           <w:lang w:val="en-US"/>
         </w:rPr>
       </w:pPr>
-      <w:r>
-        <w:rPr>
-          <w:rFonts w:ascii="Times New Roman" w:hAnsi="Times New Roman" w:cs="Times New Roman"/>
-          <w:b/>
-          <w:bCs/>
-          <w:lang w:val="en-US"/>
-        </w:rPr>
-        <w:t>Hyperparemeter Tuning</w:t>
+      <w:proofErr w:type="spellStart"/>
+      <w:r>
+        <w:rPr>
+          <w:rFonts w:ascii="Times New Roman" w:hAnsi="Times New Roman" w:cs="Times New Roman"/>
+          <w:b/>
+          <w:bCs/>
+          <w:lang w:val="en-US"/>
+        </w:rPr>
+        <w:t>Hyperparemeter</w:t>
+      </w:r>
+      <w:proofErr w:type="spellEnd"/>
+      <w:r>
+        <w:rPr>
+          <w:rFonts w:ascii="Times New Roman" w:hAnsi="Times New Roman" w:cs="Times New Roman"/>
+          <w:b/>
+          <w:bCs/>
+          <w:lang w:val="en-US"/>
+        </w:rPr>
+        <w:t xml:space="preserve"> Tuning</w:t>
       </w:r>
     </w:p>
     <w:p>
@@ -607,7 +1067,6 @@
           <w:bCs/>
           <w:lang w:val="en-US"/>
         </w:rPr>
-        <w:lastRenderedPageBreak/>
         <w:t>Evaluation</w:t>
       </w:r>
     </w:p>
@@ -646,12 +1105,37 @@
           <w:lang w:val="en-US"/>
         </w:rPr>
       </w:pPr>
-      <w:r>
-        <w:rPr>
-          <w:rFonts w:ascii="Times New Roman" w:hAnsi="Times New Roman" w:cs="Times New Roman"/>
-          <w:lang w:val="en-US"/>
-        </w:rPr>
-        <w:t>Plotly, pandas, numpy, datetime</w:t>
+      <w:proofErr w:type="spellStart"/>
+      <w:r>
+        <w:rPr>
+          <w:rFonts w:ascii="Times New Roman" w:hAnsi="Times New Roman" w:cs="Times New Roman"/>
+          <w:lang w:val="en-US"/>
+        </w:rPr>
+        <w:t>Plotly</w:t>
+      </w:r>
+      <w:proofErr w:type="spellEnd"/>
+      <w:r>
+        <w:rPr>
+          <w:rFonts w:ascii="Times New Roman" w:hAnsi="Times New Roman" w:cs="Times New Roman"/>
+          <w:lang w:val="en-US"/>
+        </w:rPr>
+        <w:t xml:space="preserve">, pandas, </w:t>
+      </w:r>
+      <w:proofErr w:type="spellStart"/>
+      <w:r>
+        <w:rPr>
+          <w:rFonts w:ascii="Times New Roman" w:hAnsi="Times New Roman" w:cs="Times New Roman"/>
+          <w:lang w:val="en-US"/>
+        </w:rPr>
+        <w:t>numpy</w:t>
+      </w:r>
+      <w:proofErr w:type="spellEnd"/>
+      <w:r>
+        <w:rPr>
+          <w:rFonts w:ascii="Times New Roman" w:hAnsi="Times New Roman" w:cs="Times New Roman"/>
+          <w:lang w:val="en-US"/>
+        </w:rPr>
+        <w:t>, datetime</w:t>
       </w:r>
     </w:p>
     <w:p>
@@ -724,7 +1208,7 @@
         <w:rFonts w:ascii="Courier New" w:hAnsi="Courier New" w:cs="Courier New" w:hint="default"/>
       </w:rPr>
     </w:lvl>
-    <w:lvl w:ilvl="2" w:tplc="08160005" w:tentative="1">
+    <w:lvl w:ilvl="2" w:tplc="08160005">
       <w:start w:val="1"/>
       <w:numFmt w:val="bullet"/>
       <w:lvlText w:val=""/>
@@ -1418,7 +1902,6 @@
   <w:style w:type="character" w:default="1" w:styleId="Tipodeletrapredefinidodopargrafo">
     <w:name w:val="Default Paragraph Font"/>
     <w:uiPriority w:val="1"/>
-    <w:semiHidden/>
     <w:unhideWhenUsed/>
   </w:style>
   <w:style w:type="table" w:default="1" w:styleId="Tabelanormal">

</xml_diff>